<commit_message>
Burndown & Velocity sprint 7
</commit_message>
<xml_diff>
--- a/Burndown & Velocity/V1.7.1 [2021-08-10] Burndown Velocity Sprint 1-6.docx
+++ b/Burndown & Velocity/V1.7.1 [2021-08-10] Burndown Velocity Sprint 1-6.docx
@@ -1,6 +1,6 @@
 
 <file path=word/document.xml><?xml version="1.0" encoding="utf-8"?>
-<w:document xmlns:wpc="http://schemas.microsoft.com/office/word/2010/wordprocessingCanvas" xmlns:cx="http://schemas.microsoft.com/office/drawing/2014/chartex" xmlns:cx1="http://schemas.microsoft.com/office/drawing/2015/9/8/chartex" xmlns:cx2="http://schemas.microsoft.com/office/drawing/2015/10/21/chartex" xmlns:cx3="http://schemas.microsoft.com/office/drawing/2016/5/9/chartex" xmlns:cx4="http://schemas.microsoft.com/office/drawing/2016/5/10/chartex" xmlns:cx5="http://schemas.microsoft.com/office/drawing/2016/5/11/chartex" xmlns:cx6="http://schemas.microsoft.com/office/drawing/2016/5/12/chartex" xmlns:cx7="http://schemas.microsoft.com/office/drawing/2016/5/13/chartex" xmlns:cx8="http://schemas.microsoft.com/office/drawing/2016/5/14/chartex" xmlns:mc="http://schemas.openxmlformats.org/markup-compatibility/2006" xmlns:aink="http://schemas.microsoft.com/office/drawing/2016/ink" xmlns:am3d="http://schemas.microsoft.com/office/drawing/2017/model3d" xmlns:o="urn:schemas-microsoft-com:office:office" xmlns:r="http://schemas.openxmlformats.org/officeDocument/2006/relationships" xmlns:m="http://schemas.openxmlformats.org/officeDocument/2006/math" xmlns:v="urn:schemas-microsoft-com:vml" xmlns:wp14="http://schemas.microsoft.com/office/word/2010/wordprocessingDrawing" xmlns:wp="http://schemas.openxmlformats.org/drawingml/2006/wordprocessingDrawing" xmlns:w10="urn:schemas-microsoft-com:office:word" xmlns:w="http://schemas.openxmlformats.org/wordprocessingml/2006/main" xmlns:w14="http://schemas.microsoft.com/office/word/2010/wordml" xmlns:w15="http://schemas.microsoft.com/office/word/2012/wordml" xmlns:w16cex="http://schemas.microsoft.com/office/word/2018/wordml/cex" xmlns:w16cid="http://schemas.microsoft.com/office/word/2016/wordml/cid" xmlns:w16="http://schemas.microsoft.com/office/word/2018/wordml" xmlns:w16se="http://schemas.microsoft.com/office/word/2015/wordml/symex" xmlns:wpg="http://schemas.microsoft.com/office/word/2010/wordprocessingGroup" xmlns:wpi="http://schemas.microsoft.com/office/word/2010/wordprocessingInk" xmlns:wne="http://schemas.microsoft.com/office/word/2006/wordml" xmlns:wps="http://schemas.microsoft.com/office/word/2010/wordprocessingShape" mc:Ignorable="w14 w15 w16se w16cid w16 w16cex wp14">
+<w:document xmlns:wpc="http://schemas.microsoft.com/office/word/2010/wordprocessingCanvas" xmlns:cx="http://schemas.microsoft.com/office/drawing/2014/chartex" xmlns:cx1="http://schemas.microsoft.com/office/drawing/2015/9/8/chartex" xmlns:cx2="http://schemas.microsoft.com/office/drawing/2015/10/21/chartex" xmlns:cx3="http://schemas.microsoft.com/office/drawing/2016/5/9/chartex" xmlns:cx4="http://schemas.microsoft.com/office/drawing/2016/5/10/chartex" xmlns:cx5="http://schemas.microsoft.com/office/drawing/2016/5/11/chartex" xmlns:cx6="http://schemas.microsoft.com/office/drawing/2016/5/12/chartex" xmlns:cx7="http://schemas.microsoft.com/office/drawing/2016/5/13/chartex" xmlns:cx8="http://schemas.microsoft.com/office/drawing/2016/5/14/chartex" xmlns:mc="http://schemas.openxmlformats.org/markup-compatibility/2006" xmlns:aink="http://schemas.microsoft.com/office/drawing/2016/ink" xmlns:am3d="http://schemas.microsoft.com/office/drawing/2017/model3d" xmlns:o="urn:schemas-microsoft-com:office:office" xmlns:r="http://schemas.openxmlformats.org/officeDocument/2006/relationships" xmlns:m="http://schemas.openxmlformats.org/officeDocument/2006/math" xmlns:v="urn:schemas-microsoft-com:vml" xmlns:wp14="http://schemas.microsoft.com/office/word/2010/wordprocessingDrawing" xmlns:wp="http://schemas.openxmlformats.org/drawingml/2006/wordprocessingDrawing" xmlns:w10="urn:schemas-microsoft-com:office:word" xmlns:w="http://schemas.openxmlformats.org/wordprocessingml/2006/main" xmlns:w14="http://schemas.microsoft.com/office/word/2010/wordml" xmlns:w15="http://schemas.microsoft.com/office/word/2012/wordml" xmlns:w16cex="http://schemas.microsoft.com/office/word/2018/wordml/cex" xmlns:w16cid="http://schemas.microsoft.com/office/word/2016/wordml/cid" xmlns:w16="http://schemas.microsoft.com/office/word/2018/wordml" xmlns:w16sdtdh="http://schemas.microsoft.com/office/word/2020/wordml/sdtdatahash" xmlns:w16se="http://schemas.microsoft.com/office/word/2015/wordml/symex" xmlns:wpg="http://schemas.microsoft.com/office/word/2010/wordprocessingGroup" xmlns:wpi="http://schemas.microsoft.com/office/word/2010/wordprocessingInk" xmlns:wne="http://schemas.microsoft.com/office/word/2006/wordml" xmlns:wps="http://schemas.microsoft.com/office/word/2010/wordprocessingShape" mc:Ignorable="w14 w15 w16se w16cid w16 w16cex w16sdtdh wp14">
   <w:body>
     <w:p>
       <w:pPr>
@@ -296,7 +296,7 @@
     </w:p>
     <w:tbl>
       <w:tblPr>
-        <w:tblStyle w:val="TableGrid"/>
+        <w:tblStyle w:val="a8"/>
         <w:tblW w:w="8354" w:type="dxa"/>
         <w:tblInd w:w="-5" w:type="dxa"/>
         <w:tblLook w:val="04A0" w:firstRow="1" w:lastRow="0" w:firstColumn="1" w:lastColumn="0" w:noHBand="0" w:noVBand="1"/>
@@ -894,8 +894,8 @@
           <w:noProof/>
         </w:rPr>
         <w:drawing>
-          <wp:inline distT="0" distB="0" distL="0" distR="0" wp14:anchorId="05A42F56" wp14:editId="5E390B20">
-            <wp:extent cx="5083912" cy="3238500"/>
+          <wp:inline distT="0" distB="0" distL="0" distR="0" wp14:anchorId="105CCB82" wp14:editId="720CEE58">
+            <wp:extent cx="5274310" cy="3415665"/>
             <wp:effectExtent l="0" t="0" r="2540" b="0"/>
             <wp:docPr id="1" name="รูปภาพ 1"/>
             <wp:cNvGraphicFramePr>
@@ -917,7 +917,7 @@
                   <pic:spPr>
                     <a:xfrm>
                       <a:off x="0" y="0"/>
-                      <a:ext cx="5083912" cy="3238500"/>
+                      <a:ext cx="5274310" cy="3415665"/>
                     </a:xfrm>
                     <a:prstGeom prst="rect">
                       <a:avLst/>
@@ -939,7 +939,6 @@
           <w:rFonts w:hint="cs"/>
           <w:cs/>
         </w:rPr>
-        <w:lastRenderedPageBreak/>
         <w:t xml:space="preserve">แผนภาพที่ </w:t>
       </w:r>
       <w:r>
@@ -1028,6 +1027,7 @@
           <w:sz w:val="36"/>
           <w:szCs w:val="36"/>
         </w:rPr>
+        <w:lastRenderedPageBreak/>
         <w:t>Velocity Chart</w:t>
       </w:r>
     </w:p>
@@ -1300,7 +1300,7 @@
     </w:p>
     <w:tbl>
       <w:tblPr>
-        <w:tblStyle w:val="TableGrid"/>
+        <w:tblStyle w:val="a8"/>
         <w:tblW w:w="0" w:type="auto"/>
         <w:tblInd w:w="728" w:type="dxa"/>
         <w:tblLook w:val="04A0" w:firstRow="1" w:lastRow="0" w:firstColumn="1" w:lastColumn="0" w:noHBand="0" w:noVBand="1"/>
@@ -1850,15 +1850,11 @@
         <w:jc w:val="thaiDistribute"/>
       </w:pPr>
       <w:r>
-        <w:rPr>
-          <w:noProof/>
-        </w:rPr>
-        <w:lastRenderedPageBreak/>
         <w:drawing>
-          <wp:inline distT="0" distB="0" distL="0" distR="0" wp14:anchorId="44089148" wp14:editId="5DF50494">
-            <wp:extent cx="5274310" cy="3315335"/>
+          <wp:inline distT="0" distB="0" distL="0" distR="0" wp14:anchorId="43AEBD25" wp14:editId="1C49AF9E">
+            <wp:extent cx="5274310" cy="3355340"/>
             <wp:effectExtent l="0" t="0" r="2540" b="0"/>
-            <wp:docPr id="4" name="รูปภาพ 4"/>
+            <wp:docPr id="2" name="รูปภาพ 2"/>
             <wp:cNvGraphicFramePr>
               <a:graphicFrameLocks xmlns:a="http://schemas.openxmlformats.org/drawingml/2006/main" noChangeAspect="1"/>
             </wp:cNvGraphicFramePr>
@@ -1878,7 +1874,7 @@
                   <pic:spPr>
                     <a:xfrm>
                       <a:off x="0" y="0"/>
-                      <a:ext cx="5274310" cy="3315335"/>
+                      <a:ext cx="5274310" cy="3355340"/>
                     </a:xfrm>
                     <a:prstGeom prst="rect">
                       <a:avLst/>
@@ -1966,7 +1962,7 @@
         <w:t xml:space="preserve">ที่ </w:t>
       </w:r>
       <w:r>
-        <w:t>4</w:t>
+        <w:t>6</w:t>
       </w:r>
     </w:p>
     <w:sectPr>
@@ -1980,7 +1976,7 @@
 </file>
 
 <file path=word/numbering.xml><?xml version="1.0" encoding="utf-8"?>
-<w:numbering xmlns:wpc="http://schemas.microsoft.com/office/word/2010/wordprocessingCanvas" xmlns:cx="http://schemas.microsoft.com/office/drawing/2014/chartex" xmlns:cx1="http://schemas.microsoft.com/office/drawing/2015/9/8/chartex" xmlns:cx2="http://schemas.microsoft.com/office/drawing/2015/10/21/chartex" xmlns:cx3="http://schemas.microsoft.com/office/drawing/2016/5/9/chartex" xmlns:cx4="http://schemas.microsoft.com/office/drawing/2016/5/10/chartex" xmlns:cx5="http://schemas.microsoft.com/office/drawing/2016/5/11/chartex" xmlns:cx6="http://schemas.microsoft.com/office/drawing/2016/5/12/chartex" xmlns:cx7="http://schemas.microsoft.com/office/drawing/2016/5/13/chartex" xmlns:cx8="http://schemas.microsoft.com/office/drawing/2016/5/14/chartex" xmlns:mc="http://schemas.openxmlformats.org/markup-compatibility/2006" xmlns:aink="http://schemas.microsoft.com/office/drawing/2016/ink" xmlns:am3d="http://schemas.microsoft.com/office/drawing/2017/model3d" xmlns:o="urn:schemas-microsoft-com:office:office" xmlns:r="http://schemas.openxmlformats.org/officeDocument/2006/relationships" xmlns:m="http://schemas.openxmlformats.org/officeDocument/2006/math" xmlns:v="urn:schemas-microsoft-com:vml" xmlns:wp14="http://schemas.microsoft.com/office/word/2010/wordprocessingDrawing" xmlns:wp="http://schemas.openxmlformats.org/drawingml/2006/wordprocessingDrawing" xmlns:w10="urn:schemas-microsoft-com:office:word" xmlns:w="http://schemas.openxmlformats.org/wordprocessingml/2006/main" xmlns:w14="http://schemas.microsoft.com/office/word/2010/wordml" xmlns:w15="http://schemas.microsoft.com/office/word/2012/wordml" xmlns:w16cex="http://schemas.microsoft.com/office/word/2018/wordml/cex" xmlns:w16cid="http://schemas.microsoft.com/office/word/2016/wordml/cid" xmlns:w16="http://schemas.microsoft.com/office/word/2018/wordml" xmlns:w16se="http://schemas.microsoft.com/office/word/2015/wordml/symex" xmlns:wpg="http://schemas.microsoft.com/office/word/2010/wordprocessingGroup" xmlns:wpi="http://schemas.microsoft.com/office/word/2010/wordprocessingInk" xmlns:wne="http://schemas.microsoft.com/office/word/2006/wordml" xmlns:wps="http://schemas.microsoft.com/office/word/2010/wordprocessingShape" mc:Ignorable="w14 w15 w16se w16cid w16 w16cex wp14">
+<w:numbering xmlns:wpc="http://schemas.microsoft.com/office/word/2010/wordprocessingCanvas" xmlns:cx="http://schemas.microsoft.com/office/drawing/2014/chartex" xmlns:cx1="http://schemas.microsoft.com/office/drawing/2015/9/8/chartex" xmlns:cx2="http://schemas.microsoft.com/office/drawing/2015/10/21/chartex" xmlns:cx3="http://schemas.microsoft.com/office/drawing/2016/5/9/chartex" xmlns:cx4="http://schemas.microsoft.com/office/drawing/2016/5/10/chartex" xmlns:cx5="http://schemas.microsoft.com/office/drawing/2016/5/11/chartex" xmlns:cx6="http://schemas.microsoft.com/office/drawing/2016/5/12/chartex" xmlns:cx7="http://schemas.microsoft.com/office/drawing/2016/5/13/chartex" xmlns:cx8="http://schemas.microsoft.com/office/drawing/2016/5/14/chartex" xmlns:mc="http://schemas.openxmlformats.org/markup-compatibility/2006" xmlns:aink="http://schemas.microsoft.com/office/drawing/2016/ink" xmlns:am3d="http://schemas.microsoft.com/office/drawing/2017/model3d" xmlns:o="urn:schemas-microsoft-com:office:office" xmlns:r="http://schemas.openxmlformats.org/officeDocument/2006/relationships" xmlns:m="http://schemas.openxmlformats.org/officeDocument/2006/math" xmlns:v="urn:schemas-microsoft-com:vml" xmlns:wp14="http://schemas.microsoft.com/office/word/2010/wordprocessingDrawing" xmlns:wp="http://schemas.openxmlformats.org/drawingml/2006/wordprocessingDrawing" xmlns:w10="urn:schemas-microsoft-com:office:word" xmlns:w="http://schemas.openxmlformats.org/wordprocessingml/2006/main" xmlns:w14="http://schemas.microsoft.com/office/word/2010/wordml" xmlns:w15="http://schemas.microsoft.com/office/word/2012/wordml" xmlns:w16cex="http://schemas.microsoft.com/office/word/2018/wordml/cex" xmlns:w16cid="http://schemas.microsoft.com/office/word/2016/wordml/cid" xmlns:w16="http://schemas.microsoft.com/office/word/2018/wordml" xmlns:w16sdtdh="http://schemas.microsoft.com/office/word/2020/wordml/sdtdatahash" xmlns:w16se="http://schemas.microsoft.com/office/word/2015/wordml/symex" xmlns:wpg="http://schemas.microsoft.com/office/word/2010/wordprocessingGroup" xmlns:wpi="http://schemas.microsoft.com/office/word/2010/wordprocessingInk" xmlns:wne="http://schemas.microsoft.com/office/word/2006/wordml" xmlns:wps="http://schemas.microsoft.com/office/word/2010/wordprocessingShape" mc:Ignorable="w14 w15 w16se w16cid w16 w16cex w16sdtdh wp14">
   <w:abstractNum w:abstractNumId="0" w15:restartNumberingAfterBreak="0">
     <w:nsid w:val="34322BBF"/>
     <w:multiLevelType w:val="multilevel"/>
@@ -2311,7 +2307,7 @@
 </file>
 
 <file path=word/styles.xml><?xml version="1.0" encoding="utf-8"?>
-<w:styles xmlns:mc="http://schemas.openxmlformats.org/markup-compatibility/2006" xmlns:r="http://schemas.openxmlformats.org/officeDocument/2006/relationships" xmlns:w="http://schemas.openxmlformats.org/wordprocessingml/2006/main" xmlns:w14="http://schemas.microsoft.com/office/word/2010/wordml" xmlns:w15="http://schemas.microsoft.com/office/word/2012/wordml" xmlns:w16cex="http://schemas.microsoft.com/office/word/2018/wordml/cex" xmlns:w16cid="http://schemas.microsoft.com/office/word/2016/wordml/cid" xmlns:w16="http://schemas.microsoft.com/office/word/2018/wordml" xmlns:w16se="http://schemas.microsoft.com/office/word/2015/wordml/symex" mc:Ignorable="w14 w15 w16se w16cid w16 w16cex">
+<w:styles xmlns:mc="http://schemas.openxmlformats.org/markup-compatibility/2006" xmlns:r="http://schemas.openxmlformats.org/officeDocument/2006/relationships" xmlns:w="http://schemas.openxmlformats.org/wordprocessingml/2006/main" xmlns:w14="http://schemas.microsoft.com/office/word/2010/wordml" xmlns:w15="http://schemas.microsoft.com/office/word/2012/wordml" xmlns:w16cex="http://schemas.microsoft.com/office/word/2018/wordml/cex" xmlns:w16cid="http://schemas.microsoft.com/office/word/2016/wordml/cid" xmlns:w16="http://schemas.microsoft.com/office/word/2018/wordml" xmlns:w16sdtdh="http://schemas.microsoft.com/office/word/2020/wordml/sdtdatahash" xmlns:w16se="http://schemas.microsoft.com/office/word/2015/wordml/symex" mc:Ignorable="w14 w15 w16se w16cid w16 w16cex w16sdtdh">
   <w:docDefaults>
     <w:rPrDefault>
       <w:rPr>
@@ -2705,7 +2701,7 @@
     <w:lsdException w:name="Unresolved Mention" w:semiHidden="1" w:unhideWhenUsed="1"/>
     <w:lsdException w:name="Smart Link" w:semiHidden="1" w:unhideWhenUsed="1"/>
   </w:latentStyles>
-  <w:style w:type="paragraph" w:default="1" w:styleId="Normal">
+  <w:style w:type="paragraph" w:default="1" w:styleId="a0">
     <w:name w:val="Normal"/>
     <w:qFormat/>
     <w:rsid w:val="00773E40"/>
@@ -2715,11 +2711,11 @@
       <w:szCs w:val="32"/>
     </w:rPr>
   </w:style>
-  <w:style w:type="paragraph" w:styleId="Heading2">
+  <w:style w:type="paragraph" w:styleId="20">
     <w:name w:val="heading 2"/>
-    <w:basedOn w:val="Normal"/>
-    <w:next w:val="Normal"/>
-    <w:link w:val="Heading2Char"/>
+    <w:basedOn w:val="a0"/>
+    <w:next w:val="a0"/>
+    <w:link w:val="21"/>
     <w:uiPriority w:val="9"/>
     <w:unhideWhenUsed/>
     <w:qFormat/>
@@ -2737,11 +2733,11 @@
       <w:color w:val="000000" w:themeColor="text1"/>
     </w:rPr>
   </w:style>
-  <w:style w:type="paragraph" w:styleId="Heading3">
+  <w:style w:type="paragraph" w:styleId="3">
     <w:name w:val="heading 3"/>
-    <w:basedOn w:val="Normal"/>
-    <w:next w:val="Normal"/>
-    <w:link w:val="Heading3Char"/>
+    <w:basedOn w:val="a0"/>
+    <w:next w:val="a0"/>
+    <w:link w:val="30"/>
     <w:autoRedefine/>
     <w:uiPriority w:val="9"/>
     <w:unhideWhenUsed/>
@@ -2760,13 +2756,12 @@
       <w:color w:val="000000" w:themeColor="text1"/>
     </w:rPr>
   </w:style>
-  <w:style w:type="character" w:default="1" w:styleId="DefaultParagraphFont">
+  <w:style w:type="character" w:default="1" w:styleId="a1">
     <w:name w:val="Default Paragraph Font"/>
     <w:uiPriority w:val="1"/>
-    <w:semiHidden/>
     <w:unhideWhenUsed/>
   </w:style>
-  <w:style w:type="table" w:default="1" w:styleId="TableNormal">
+  <w:style w:type="table" w:default="1" w:styleId="a2">
     <w:name w:val="Normal Table"/>
     <w:uiPriority w:val="99"/>
     <w:semiHidden/>
@@ -2781,15 +2776,15 @@
       </w:tblCellMar>
     </w:tblPr>
   </w:style>
-  <w:style w:type="numbering" w:default="1" w:styleId="NoList">
+  <w:style w:type="numbering" w:default="1" w:styleId="a3">
     <w:name w:val="No List"/>
     <w:uiPriority w:val="99"/>
     <w:semiHidden/>
     <w:unhideWhenUsed/>
   </w:style>
-  <w:style w:type="paragraph" w:styleId="ListParagraph">
+  <w:style w:type="paragraph" w:styleId="a4">
     <w:name w:val="List Paragraph"/>
-    <w:basedOn w:val="Normal"/>
+    <w:basedOn w:val="a0"/>
     <w:autoRedefine/>
     <w:uiPriority w:val="34"/>
     <w:qFormat/>
@@ -2803,10 +2798,10 @@
       <w:color w:val="000000" w:themeColor="text1"/>
     </w:rPr>
   </w:style>
-  <w:style w:type="character" w:customStyle="1" w:styleId="Heading2Char">
-    <w:name w:val="Heading 2 Char"/>
-    <w:basedOn w:val="DefaultParagraphFont"/>
-    <w:link w:val="Heading2"/>
+  <w:style w:type="character" w:customStyle="1" w:styleId="21">
+    <w:name w:val="หัวเรื่อง 2 อักขระ"/>
+    <w:basedOn w:val="a1"/>
+    <w:link w:val="20"/>
     <w:uiPriority w:val="9"/>
     <w:rsid w:val="00820ADF"/>
     <w:rPr>
@@ -2819,7 +2814,7 @@
   </w:style>
   <w:style w:type="paragraph" w:customStyle="1" w:styleId="2">
     <w:name w:val="ข้อย่อย 2"/>
-    <w:basedOn w:val="Normal"/>
+    <w:basedOn w:val="a0"/>
     <w:link w:val="2Char"/>
     <w:autoRedefine/>
     <w:qFormat/>
@@ -2843,7 +2838,7 @@
   </w:style>
   <w:style w:type="character" w:customStyle="1" w:styleId="2Char">
     <w:name w:val="ข้อย่อย 2 Char"/>
-    <w:basedOn w:val="DefaultParagraphFont"/>
+    <w:basedOn w:val="a1"/>
     <w:link w:val="2"/>
     <w:rsid w:val="009A492B"/>
     <w:rPr>
@@ -2854,10 +2849,10 @@
       <w:szCs w:val="32"/>
     </w:rPr>
   </w:style>
-  <w:style w:type="character" w:customStyle="1" w:styleId="Heading3Char">
-    <w:name w:val="Heading 3 Char"/>
-    <w:basedOn w:val="DefaultParagraphFont"/>
-    <w:link w:val="Heading3"/>
+  <w:style w:type="character" w:customStyle="1" w:styleId="30">
+    <w:name w:val="หัวเรื่อง 3 อักขระ"/>
+    <w:basedOn w:val="a1"/>
+    <w:link w:val="3"/>
     <w:uiPriority w:val="9"/>
     <w:rsid w:val="00045DDA"/>
     <w:rPr>
@@ -2868,10 +2863,10 @@
       <w:szCs w:val="32"/>
     </w:rPr>
   </w:style>
-  <w:style w:type="paragraph" w:customStyle="1" w:styleId="a0">
+  <w:style w:type="paragraph" w:customStyle="1" w:styleId="a5">
     <w:name w:val="บทที่"/>
-    <w:basedOn w:val="Normal"/>
-    <w:link w:val="a1"/>
+    <w:basedOn w:val="a0"/>
+    <w:link w:val="a6"/>
     <w:autoRedefine/>
     <w:qFormat/>
     <w:rsid w:val="00A21EC8"/>
@@ -2888,10 +2883,10 @@
       <w:szCs w:val="36"/>
     </w:rPr>
   </w:style>
-  <w:style w:type="character" w:customStyle="1" w:styleId="a1">
+  <w:style w:type="character" w:customStyle="1" w:styleId="a6">
     <w:name w:val="บทที่ อักขระ"/>
-    <w:basedOn w:val="DefaultParagraphFont"/>
-    <w:link w:val="a0"/>
+    <w:basedOn w:val="a1"/>
+    <w:link w:val="a5"/>
     <w:rsid w:val="00A21EC8"/>
     <w:rPr>
       <w:rFonts w:ascii="TH SarabunPSK" w:eastAsia="Times New Roman" w:hAnsi="TH SarabunPSK" w:cs="TH Sarabun New"/>
@@ -2904,8 +2899,8 @@
   </w:style>
   <w:style w:type="paragraph" w:customStyle="1" w:styleId="a">
     <w:name w:val="บทรอง"/>
-    <w:basedOn w:val="a0"/>
-    <w:link w:val="a2"/>
+    <w:basedOn w:val="a5"/>
+    <w:link w:val="a7"/>
     <w:autoRedefine/>
     <w:qFormat/>
     <w:rsid w:val="00A21EC8"/>
@@ -2919,9 +2914,9 @@
       <w:szCs w:val="32"/>
     </w:rPr>
   </w:style>
-  <w:style w:type="character" w:customStyle="1" w:styleId="a2">
+  <w:style w:type="character" w:customStyle="1" w:styleId="a7">
     <w:name w:val="บทรอง อักขระ"/>
-    <w:basedOn w:val="a1"/>
+    <w:basedOn w:val="a6"/>
     <w:link w:val="a"/>
     <w:rsid w:val="00A21EC8"/>
     <w:rPr>
@@ -2935,7 +2930,7 @@
   </w:style>
   <w:style w:type="paragraph" w:customStyle="1" w:styleId="OrderList">
     <w:name w:val="Order List"/>
-    <w:basedOn w:val="Normal"/>
+    <w:basedOn w:val="a0"/>
     <w:link w:val="OrderList0"/>
     <w:autoRedefine/>
     <w:qFormat/>
@@ -2947,7 +2942,7 @@
   </w:style>
   <w:style w:type="character" w:customStyle="1" w:styleId="OrderList0">
     <w:name w:val="Order List อักขระ"/>
-    <w:basedOn w:val="DefaultParagraphFont"/>
+    <w:basedOn w:val="a1"/>
     <w:link w:val="OrderList"/>
     <w:rsid w:val="00A21EC8"/>
     <w:rPr>
@@ -2957,9 +2952,9 @@
       <w:szCs w:val="32"/>
     </w:rPr>
   </w:style>
-  <w:style w:type="table" w:styleId="TableGrid">
+  <w:style w:type="table" w:styleId="a8">
     <w:name w:val="Table Grid"/>
-    <w:basedOn w:val="TableNormal"/>
+    <w:basedOn w:val="a2"/>
     <w:uiPriority w:val="39"/>
     <w:rsid w:val="00773E40"/>
     <w:pPr>

</xml_diff>